<commit_message>
Updated PDF Quality, Task 4 + 6
</commit_message>
<xml_diff>
--- a/CS4210_Assignment1_Linus Palm.docx
+++ b/CS4210_Assignment1_Linus Palm.docx
@@ -3,7 +3,15 @@
 <w:document xmlns:wpc="http://schemas.microsoft.com/office/word/2010/wordprocessingCanvas" xmlns:cx="http://schemas.microsoft.com/office/drawing/2014/chartex" xmlns:cx1="http://schemas.microsoft.com/office/drawing/2015/9/8/chartex" xmlns:cx2="http://schemas.microsoft.com/office/drawing/2015/10/21/chartex" xmlns:cx3="http://schemas.microsoft.com/office/drawing/2016/5/9/chartex" xmlns:cx4="http://schemas.microsoft.com/office/drawing/2016/5/10/chartex" xmlns:cx5="http://schemas.microsoft.com/office/drawing/2016/5/11/chartex" xmlns:cx6="http://schemas.microsoft.com/office/drawing/2016/5/12/chartex" xmlns:cx7="http://schemas.microsoft.com/office/drawing/2016/5/13/chartex" xmlns:cx8="http://schemas.microsoft.com/office/drawing/2016/5/14/chartex" xmlns:mc="http://schemas.openxmlformats.org/markup-compatibility/2006" xmlns:aink="http://schemas.microsoft.com/office/drawing/2016/ink" xmlns:am3d="http://schemas.microsoft.com/office/drawing/2017/model3d" xmlns:o="urn:schemas-microsoft-com:office:office" xmlns:oel="http://schemas.microsoft.com/office/2019/extlst" xmlns:r="http://schemas.openxmlformats.org/officeDocument/2006/relationships" xmlns:m="http://schemas.openxmlformats.org/officeDocument/2006/math" xmlns:v="urn:schemas-microsoft-com:vml" xmlns:wp14="http://schemas.microsoft.com/office/word/2010/wordprocessingDrawing" xmlns:wp="http://schemas.openxmlformats.org/drawingml/2006/wordprocessingDrawing" xmlns:w10="urn:schemas-microsoft-com:office:word" xmlns:w="http://schemas.openxmlformats.org/wordprocessingml/2006/main" xmlns:w14="http://schemas.microsoft.com/office/word/2010/wordml" xmlns:w15="http://schemas.microsoft.com/office/word/2012/wordml" xmlns:w16cex="http://schemas.microsoft.com/office/word/2018/wordml/cex" xmlns:w16cid="http://schemas.microsoft.com/office/word/2016/wordml/cid" xmlns:w16="http://schemas.microsoft.com/office/word/2018/wordml" xmlns:w16sdtdh="http://schemas.microsoft.com/office/word/2020/wordml/sdtdatahash" xmlns:w16se="http://schemas.microsoft.com/office/word/2015/wordml/symex" xmlns:wpg="http://schemas.microsoft.com/office/word/2010/wordprocessingGroup" xmlns:wpi="http://schemas.microsoft.com/office/word/2010/wordprocessingInk" xmlns:wne="http://schemas.microsoft.com/office/word/2006/wordml" xmlns:wps="http://schemas.microsoft.com/office/word/2010/wordprocessingShape" mc:Ignorable="w14 w15 w16se w16cid w16 w16cex w16sdtdh wp14">
   <w:body>
     <w:p>
-      <w:r>
+      <w:pPr>
+        <w:rPr>
+          <w:lang w:val="en-US"/>
+        </w:rPr>
+      </w:pPr>
+      <w:r>
+        <w:rPr>
+          <w:lang w:val="en-US"/>
+        </w:rPr>
         <w:t>Bronco ID: 016590769</w:t>
       </w:r>
     </w:p>
@@ -134,7 +142,6 @@
     </w:p>
     <w:p>
       <w:pPr>
-        <w:jc w:val="center"/>
         <w:rPr>
           <w:lang w:val="en-US"/>
         </w:rPr>
@@ -145,10 +152,10 @@
           <w:lang w:val="en-US"/>
         </w:rPr>
         <w:drawing>
-          <wp:inline distT="0" distB="0" distL="0" distR="0" wp14:anchorId="09719A44" wp14:editId="482994D2">
-            <wp:extent cx="5760720" cy="2049145"/>
+          <wp:inline distT="0" distB="0" distL="0" distR="0" wp14:anchorId="2ECE9A11" wp14:editId="49BF9478">
+            <wp:extent cx="5760720" cy="2034540"/>
             <wp:effectExtent l="0" t="0" r="5080" b="0"/>
-            <wp:docPr id="1" name="Grafik 1"/>
+            <wp:docPr id="8" name="Grafik 8"/>
             <wp:cNvGraphicFramePr>
               <a:graphicFrameLocks xmlns:a="http://schemas.openxmlformats.org/drawingml/2006/main" noChangeAspect="1"/>
             </wp:cNvGraphicFramePr>
@@ -156,81 +163,7 @@
               <a:graphicData uri="http://schemas.openxmlformats.org/drawingml/2006/picture">
                 <pic:pic xmlns:pic="http://schemas.openxmlformats.org/drawingml/2006/picture">
                   <pic:nvPicPr>
-                    <pic:cNvPr id="1" name="Grafik 1"/>
-                    <pic:cNvPicPr/>
-                  </pic:nvPicPr>
-                  <pic:blipFill>
-                    <a:blip r:embed="rId4" cstate="print">
-                      <a:extLst>
-                        <a:ext uri="{28A0092B-C50C-407E-A947-70E740481C1C}">
-                          <a14:useLocalDpi xmlns:a14="http://schemas.microsoft.com/office/drawing/2010/main" val="0"/>
-                        </a:ext>
-                      </a:extLst>
-                    </a:blip>
-                    <a:stretch>
-                      <a:fillRect/>
-                    </a:stretch>
-                  </pic:blipFill>
-                  <pic:spPr>
-                    <a:xfrm>
-                      <a:off x="0" y="0"/>
-                      <a:ext cx="5760720" cy="2049145"/>
-                    </a:xfrm>
-                    <a:prstGeom prst="rect">
-                      <a:avLst/>
-                    </a:prstGeom>
-                  </pic:spPr>
-                </pic:pic>
-              </a:graphicData>
-            </a:graphic>
-          </wp:inline>
-        </w:drawing>
-      </w:r>
-    </w:p>
-    <w:p>
-      <w:pPr>
-        <w:rPr>
-          <w:lang w:val="en-US"/>
-        </w:rPr>
-      </w:pPr>
-    </w:p>
-    <w:p>
-      <w:pPr>
-        <w:rPr>
-          <w:lang w:val="en-US"/>
-        </w:rPr>
-      </w:pPr>
-      <w:r>
-        <w:rPr>
-          <w:lang w:val="en-US"/>
-        </w:rPr>
-        <w:t>Task 2:</w:t>
-      </w:r>
-    </w:p>
-    <w:p>
-      <w:pPr>
-        <w:rPr>
-          <w:lang w:val="en-US"/>
-        </w:rPr>
-      </w:pPr>
-      <w:r>
-        <w:rPr>
-          <w:noProof/>
-          <w:lang w:val="en-US"/>
-        </w:rPr>
-        <w:drawing>
-          <wp:inline distT="0" distB="0" distL="0" distR="0" wp14:anchorId="65CBE2B0" wp14:editId="04FBA109">
-            <wp:extent cx="5760720" cy="2583180"/>
-            <wp:effectExtent l="0" t="0" r="5080" b="0"/>
-            <wp:docPr id="2" name="Grafik 2"/>
-            <wp:cNvGraphicFramePr>
-              <a:graphicFrameLocks xmlns:a="http://schemas.openxmlformats.org/drawingml/2006/main" noChangeAspect="1"/>
-            </wp:cNvGraphicFramePr>
-            <a:graphic xmlns:a="http://schemas.openxmlformats.org/drawingml/2006/main">
-              <a:graphicData uri="http://schemas.openxmlformats.org/drawingml/2006/picture">
-                <pic:pic xmlns:pic="http://schemas.openxmlformats.org/drawingml/2006/picture">
-                  <pic:nvPicPr>
-                    <pic:cNvPr id="2" name="Grafik 2"/>
+                    <pic:cNvPr id="8" name="Grafik 8"/>
                     <pic:cNvPicPr/>
                   </pic:nvPicPr>
                   <pic:blipFill>
@@ -248,7 +181,7 @@
                   <pic:spPr>
                     <a:xfrm>
                       <a:off x="0" y="0"/>
-                      <a:ext cx="5760720" cy="2583180"/>
+                      <a:ext cx="5760720" cy="2034540"/>
                     </a:xfrm>
                     <a:prstGeom prst="rect">
                       <a:avLst/>
@@ -278,7 +211,7 @@
         <w:rPr>
           <w:lang w:val="en-US"/>
         </w:rPr>
-        <w:t>Task 3:</w:t>
+        <w:t>Task 2:</w:t>
       </w:r>
     </w:p>
     <w:p>
@@ -292,12 +225,11 @@
           <w:noProof/>
           <w:lang w:val="en-US"/>
         </w:rPr>
-        <w:lastRenderedPageBreak/>
         <w:drawing>
-          <wp:inline distT="0" distB="0" distL="0" distR="0" wp14:anchorId="035DEC1B" wp14:editId="50689FE1">
-            <wp:extent cx="5760720" cy="4127500"/>
-            <wp:effectExtent l="0" t="0" r="5080" b="0"/>
-            <wp:docPr id="3" name="Grafik 3"/>
+          <wp:inline distT="0" distB="0" distL="0" distR="0" wp14:anchorId="0FE7C6FA" wp14:editId="4881D1DC">
+            <wp:extent cx="5760720" cy="2561590"/>
+            <wp:effectExtent l="0" t="0" r="5080" b="3810"/>
+            <wp:docPr id="9" name="Grafik 9"/>
             <wp:cNvGraphicFramePr>
               <a:graphicFrameLocks xmlns:a="http://schemas.openxmlformats.org/drawingml/2006/main" noChangeAspect="1"/>
             </wp:cNvGraphicFramePr>
@@ -305,7 +237,7 @@
               <a:graphicData uri="http://schemas.openxmlformats.org/drawingml/2006/picture">
                 <pic:pic xmlns:pic="http://schemas.openxmlformats.org/drawingml/2006/picture">
                   <pic:nvPicPr>
-                    <pic:cNvPr id="3" name="Grafik 3"/>
+                    <pic:cNvPr id="9" name="Grafik 9"/>
                     <pic:cNvPicPr/>
                   </pic:nvPicPr>
                   <pic:blipFill>
@@ -323,7 +255,7 @@
                   <pic:spPr>
                     <a:xfrm>
                       <a:off x="0" y="0"/>
-                      <a:ext cx="5760720" cy="4127500"/>
+                      <a:ext cx="5760720" cy="2561590"/>
                     </a:xfrm>
                     <a:prstGeom prst="rect">
                       <a:avLst/>
@@ -353,7 +285,7 @@
         <w:rPr>
           <w:lang w:val="en-US"/>
         </w:rPr>
-        <w:t>Task 4:</w:t>
+        <w:t>Task 3:</w:t>
       </w:r>
     </w:p>
     <w:p>
@@ -367,11 +299,12 @@
           <w:noProof/>
           <w:lang w:val="en-US"/>
         </w:rPr>
+        <w:lastRenderedPageBreak/>
         <w:drawing>
-          <wp:inline distT="0" distB="0" distL="0" distR="0" wp14:anchorId="4D496DA8" wp14:editId="3B669708">
-            <wp:extent cx="5760720" cy="4479925"/>
-            <wp:effectExtent l="0" t="0" r="5080" b="3175"/>
-            <wp:docPr id="4" name="Grafik 4" descr="Ein Bild, das Tisch enthält.&#10;&#10;Automatisch generierte Beschreibung"/>
+          <wp:inline distT="0" distB="0" distL="0" distR="0" wp14:anchorId="55C45088" wp14:editId="4D204DEA">
+            <wp:extent cx="5760720" cy="4080510"/>
+            <wp:effectExtent l="0" t="0" r="5080" b="0"/>
+            <wp:docPr id="10" name="Grafik 10"/>
             <wp:cNvGraphicFramePr>
               <a:graphicFrameLocks xmlns:a="http://schemas.openxmlformats.org/drawingml/2006/main" noChangeAspect="1"/>
             </wp:cNvGraphicFramePr>
@@ -379,7 +312,7 @@
               <a:graphicData uri="http://schemas.openxmlformats.org/drawingml/2006/picture">
                 <pic:pic xmlns:pic="http://schemas.openxmlformats.org/drawingml/2006/picture">
                   <pic:nvPicPr>
-                    <pic:cNvPr id="4" name="Grafik 4" descr="Ein Bild, das Tisch enthält.&#10;&#10;Automatisch generierte Beschreibung"/>
+                    <pic:cNvPr id="10" name="Grafik 10"/>
                     <pic:cNvPicPr/>
                   </pic:nvPicPr>
                   <pic:blipFill>
@@ -397,7 +330,7 @@
                   <pic:spPr>
                     <a:xfrm>
                       <a:off x="0" y="0"/>
-                      <a:ext cx="5760720" cy="4479925"/>
+                      <a:ext cx="5760720" cy="4080510"/>
                     </a:xfrm>
                     <a:prstGeom prst="rect">
                       <a:avLst/>
@@ -427,7 +360,7 @@
         <w:rPr>
           <w:lang w:val="en-US"/>
         </w:rPr>
-        <w:t>Task 5:</w:t>
+        <w:t>Task 4:</w:t>
       </w:r>
     </w:p>
     <w:p>
@@ -442,10 +375,10 @@
           <w:lang w:val="en-US"/>
         </w:rPr>
         <w:drawing>
-          <wp:inline distT="0" distB="0" distL="0" distR="0" wp14:anchorId="2BC755A8" wp14:editId="5DD4250E">
-            <wp:extent cx="5760720" cy="2406650"/>
-            <wp:effectExtent l="0" t="0" r="5080" b="6350"/>
-            <wp:docPr id="5" name="Grafik 5"/>
+          <wp:inline distT="0" distB="0" distL="0" distR="0" wp14:anchorId="06471112" wp14:editId="3A696DFF">
+            <wp:extent cx="5760720" cy="4479290"/>
+            <wp:effectExtent l="0" t="0" r="5080" b="3810"/>
+            <wp:docPr id="11" name="Grafik 11" descr="Ein Bild, das Tisch enthält.&#10;&#10;Automatisch generierte Beschreibung"/>
             <wp:cNvGraphicFramePr>
               <a:graphicFrameLocks xmlns:a="http://schemas.openxmlformats.org/drawingml/2006/main" noChangeAspect="1"/>
             </wp:cNvGraphicFramePr>
@@ -453,7 +386,7 @@
               <a:graphicData uri="http://schemas.openxmlformats.org/drawingml/2006/picture">
                 <pic:pic xmlns:pic="http://schemas.openxmlformats.org/drawingml/2006/picture">
                   <pic:nvPicPr>
-                    <pic:cNvPr id="5" name="Grafik 5"/>
+                    <pic:cNvPr id="11" name="Grafik 11" descr="Ein Bild, das Tisch enthält.&#10;&#10;Automatisch generierte Beschreibung"/>
                     <pic:cNvPicPr/>
                   </pic:nvPicPr>
                   <pic:blipFill>
@@ -471,7 +404,7 @@
                   <pic:spPr>
                     <a:xfrm>
                       <a:off x="0" y="0"/>
-                      <a:ext cx="5760720" cy="2406650"/>
+                      <a:ext cx="5760720" cy="4479290"/>
                     </a:xfrm>
                     <a:prstGeom prst="rect">
                       <a:avLst/>
@@ -486,22 +419,335 @@
     </w:p>
     <w:p>
       <w:pPr>
-        <w:rPr>
-          <w:lang w:val="en-US"/>
-        </w:rPr>
-      </w:pPr>
-    </w:p>
-    <w:p>
-      <w:pPr>
-        <w:rPr>
-          <w:lang w:val="en-US"/>
-        </w:rPr>
-      </w:pPr>
-      <w:r>
-        <w:rPr>
-          <w:lang w:val="en-US"/>
-        </w:rPr>
-        <w:t>Task 6:</w:t>
+        <w:pStyle w:val="Listenabsatz"/>
+        <w:numPr>
+          <w:ilvl w:val="0"/>
+          <w:numId w:val="1"/>
+        </w:numPr>
+        <w:rPr>
+          <w:lang w:val="en-US"/>
+        </w:rPr>
+      </w:pPr>
+      <w:r>
+        <w:rPr>
+          <w:lang w:val="en-US"/>
+        </w:rPr>
+        <w:lastRenderedPageBreak/>
+        <w:t xml:space="preserve">Creating a model that can classify unseen data. For example, using a decision tree created </w:t>
+      </w:r>
+      <w:r>
+        <w:rPr>
+          <w:lang w:val="en-US"/>
+        </w:rPr>
+        <w:t>based on</w:t>
+      </w:r>
+      <w:r>
+        <w:rPr>
+          <w:lang w:val="en-US"/>
+        </w:rPr>
+        <w:t xml:space="preserve"> the present training set</w:t>
+      </w:r>
+      <w:r>
+        <w:rPr>
+          <w:lang w:val="en-US"/>
+        </w:rPr>
+        <w:t>.</w:t>
+      </w:r>
+    </w:p>
+    <w:p>
+      <w:pPr>
+        <w:pStyle w:val="Listenabsatz"/>
+        <w:numPr>
+          <w:ilvl w:val="0"/>
+          <w:numId w:val="1"/>
+        </w:numPr>
+        <w:rPr>
+          <w:lang w:val="en-US"/>
+        </w:rPr>
+      </w:pPr>
+      <w:r>
+        <w:rPr>
+          <w:lang w:val="en-US"/>
+        </w:rPr>
+        <w:t>In general, a feature is a property or characteristic of an object. A collection of features describes an object. The features in this dataset are “Age”</w:t>
+      </w:r>
+      <w:proofErr w:type="gramStart"/>
+      <w:r>
+        <w:rPr>
+          <w:lang w:val="en-US"/>
+        </w:rPr>
+        <w:t>, ”Spectacle</w:t>
+      </w:r>
+      <w:proofErr w:type="gramEnd"/>
+      <w:r>
+        <w:rPr>
+          <w:lang w:val="en-US"/>
+        </w:rPr>
+        <w:t xml:space="preserve"> Prescription”, “Astigmatism”</w:t>
+      </w:r>
+      <w:r>
+        <w:rPr>
+          <w:lang w:val="en-US"/>
+        </w:rPr>
+        <w:t>,</w:t>
+      </w:r>
+      <w:r>
+        <w:rPr>
+          <w:lang w:val="en-US"/>
+        </w:rPr>
+        <w:t xml:space="preserve"> </w:t>
+      </w:r>
+      <w:r>
+        <w:rPr>
+          <w:lang w:val="en-US"/>
+        </w:rPr>
+        <w:t>“Tear Production Rate”</w:t>
+      </w:r>
+      <w:r>
+        <w:rPr>
+          <w:lang w:val="en-US"/>
+        </w:rPr>
+        <w:t xml:space="preserve"> and “Recommended Lenses”</w:t>
+      </w:r>
+      <w:r>
+        <w:rPr>
+          <w:lang w:val="en-US"/>
+        </w:rPr>
+        <w:t>.</w:t>
+      </w:r>
+      <w:r>
+        <w:rPr>
+          <w:lang w:val="en-US"/>
+        </w:rPr>
+        <w:t xml:space="preserve"> </w:t>
+      </w:r>
+      <w:r>
+        <w:rPr>
+          <w:lang w:val="en-US"/>
+        </w:rPr>
+        <w:t>There is a column</w:t>
+      </w:r>
+      <w:r>
+        <w:rPr>
+          <w:lang w:val="en-US"/>
+        </w:rPr>
+        <w:t>/vector</w:t>
+      </w:r>
+      <w:r>
+        <w:rPr>
+          <w:lang w:val="en-US"/>
+        </w:rPr>
+        <w:t xml:space="preserve"> for each feature in this table.</w:t>
+      </w:r>
+    </w:p>
+    <w:p>
+      <w:pPr>
+        <w:pStyle w:val="Listenabsatz"/>
+        <w:numPr>
+          <w:ilvl w:val="0"/>
+          <w:numId w:val="1"/>
+        </w:numPr>
+        <w:rPr>
+          <w:lang w:val="en-US"/>
+        </w:rPr>
+      </w:pPr>
+      <w:r>
+        <w:rPr>
+          <w:lang w:val="en-US"/>
+        </w:rPr>
+        <w:t xml:space="preserve">In general, feature values are the values that can describe the feature of an object. </w:t>
+      </w:r>
+      <w:r>
+        <w:rPr>
+          <w:lang w:val="en-US"/>
+        </w:rPr>
+        <w:t>For example, the feature values of the feature "age" in this dataset are:</w:t>
+      </w:r>
+      <w:r>
+        <w:rPr>
+          <w:lang w:val="en-US"/>
+        </w:rPr>
+        <w:t xml:space="preserve"> “Young”, “</w:t>
+      </w:r>
+      <w:proofErr w:type="spellStart"/>
+      <w:r>
+        <w:rPr>
+          <w:lang w:val="en-US"/>
+        </w:rPr>
+        <w:t>Presbyopic</w:t>
+      </w:r>
+      <w:proofErr w:type="spellEnd"/>
+      <w:r>
+        <w:rPr>
+          <w:lang w:val="en-US"/>
+        </w:rPr>
+        <w:t>” and “</w:t>
+      </w:r>
+      <w:proofErr w:type="spellStart"/>
+      <w:r>
+        <w:rPr>
+          <w:lang w:val="en-US"/>
+        </w:rPr>
+        <w:t>Prepresbyopic</w:t>
+      </w:r>
+      <w:proofErr w:type="spellEnd"/>
+      <w:r>
+        <w:rPr>
+          <w:lang w:val="en-US"/>
+        </w:rPr>
+        <w:t>”.</w:t>
+      </w:r>
+    </w:p>
+    <w:p>
+      <w:pPr>
+        <w:pStyle w:val="Listenabsatz"/>
+        <w:numPr>
+          <w:ilvl w:val="0"/>
+          <w:numId w:val="1"/>
+        </w:numPr>
+        <w:rPr>
+          <w:lang w:val="en-US"/>
+        </w:rPr>
+      </w:pPr>
+      <w:r>
+        <w:rPr>
+          <w:lang w:val="en-US"/>
+        </w:rPr>
+        <w:t>In general, dimensionality is an integer value that describes the number of features that an object has.</w:t>
+      </w:r>
+      <w:r>
+        <w:rPr>
+          <w:lang w:val="en-US"/>
+        </w:rPr>
+        <w:t xml:space="preserve"> </w:t>
+      </w:r>
+      <w:r>
+        <w:rPr>
+          <w:lang w:val="en-US"/>
+        </w:rPr>
+        <w:t xml:space="preserve">In this dataset, the dimensionality is </w:t>
+      </w:r>
+      <w:r>
+        <w:rPr>
+          <w:lang w:val="en-US"/>
+        </w:rPr>
+        <w:t>5</w:t>
+      </w:r>
+      <w:r>
+        <w:rPr>
+          <w:lang w:val="en-US"/>
+        </w:rPr>
+        <w:t xml:space="preserve"> because there are </w:t>
+      </w:r>
+      <w:r>
+        <w:rPr>
+          <w:lang w:val="en-US"/>
+        </w:rPr>
+        <w:t>five</w:t>
+      </w:r>
+      <w:r>
+        <w:rPr>
+          <w:lang w:val="en-US"/>
+        </w:rPr>
+        <w:t xml:space="preserve"> different features per object.</w:t>
+      </w:r>
+    </w:p>
+    <w:p>
+      <w:pPr>
+        <w:pStyle w:val="Listenabsatz"/>
+        <w:numPr>
+          <w:ilvl w:val="0"/>
+          <w:numId w:val="1"/>
+        </w:numPr>
+        <w:rPr>
+          <w:lang w:val="en-US"/>
+        </w:rPr>
+      </w:pPr>
+      <w:r>
+        <w:rPr>
+          <w:lang w:val="en-US"/>
+        </w:rPr>
+        <w:t>In general, an instance is an object/</w:t>
+      </w:r>
+      <w:r>
+        <w:rPr>
+          <w:lang w:val="en-US"/>
+        </w:rPr>
+        <w:t>sample</w:t>
+      </w:r>
+      <w:r>
+        <w:rPr>
+          <w:lang w:val="en-US"/>
+        </w:rPr>
+        <w:t xml:space="preserve"> described by a collection of related features.</w:t>
+      </w:r>
+      <w:r>
+        <w:rPr>
+          <w:lang w:val="en-US"/>
+        </w:rPr>
+        <w:t xml:space="preserve"> </w:t>
+      </w:r>
+      <w:r>
+        <w:rPr>
+          <w:lang w:val="en-US"/>
+        </w:rPr>
+        <w:t>There are 10 instances in this dataset, one per row (not including the header row).</w:t>
+      </w:r>
+      <w:r>
+        <w:rPr>
+          <w:lang w:val="en-US"/>
+        </w:rPr>
+        <w:t xml:space="preserve"> </w:t>
+      </w:r>
+    </w:p>
+    <w:p>
+      <w:pPr>
+        <w:pStyle w:val="Listenabsatz"/>
+        <w:numPr>
+          <w:ilvl w:val="0"/>
+          <w:numId w:val="1"/>
+        </w:numPr>
+        <w:rPr>
+          <w:lang w:val="en-US"/>
+        </w:rPr>
+      </w:pPr>
+      <w:r>
+        <w:rPr>
+          <w:lang w:val="en-US"/>
+        </w:rPr>
+        <w:t xml:space="preserve">In general, a class is one feature of an object used to group the objects. </w:t>
+      </w:r>
+      <w:r>
+        <w:rPr>
+          <w:lang w:val="en-US"/>
+        </w:rPr>
+        <w:t>Our model should be able to predict this feature, i.e., the class, based on the feature values of the other features.</w:t>
+      </w:r>
+      <w:r>
+        <w:rPr>
+          <w:lang w:val="en-US"/>
+        </w:rPr>
+        <w:t xml:space="preserve"> In this dataset the class would be “Recommended Lenses”. </w:t>
+      </w:r>
+    </w:p>
+    <w:p>
+      <w:pPr>
+        <w:rPr>
+          <w:lang w:val="en-US"/>
+        </w:rPr>
+      </w:pPr>
+    </w:p>
+    <w:p>
+      <w:pPr>
+        <w:rPr>
+          <w:lang w:val="en-US"/>
+        </w:rPr>
+      </w:pPr>
+      <w:r>
+        <w:rPr>
+          <w:lang w:val="en-US"/>
+        </w:rPr>
+        <w:t>Task 5:</w:t>
       </w:r>
     </w:p>
     <w:p>
@@ -516,10 +762,10 @@
           <w:lang w:val="en-US"/>
         </w:rPr>
         <w:drawing>
-          <wp:inline distT="0" distB="0" distL="0" distR="0" wp14:anchorId="0D87D7D4" wp14:editId="4147731B">
-            <wp:extent cx="5760720" cy="2121535"/>
+          <wp:inline distT="0" distB="0" distL="0" distR="0" wp14:anchorId="1F52BEA3" wp14:editId="3CD424C4">
+            <wp:extent cx="5760720" cy="2390775"/>
             <wp:effectExtent l="0" t="0" r="5080" b="0"/>
-            <wp:docPr id="6" name="Grafik 6"/>
+            <wp:docPr id="12" name="Grafik 12"/>
             <wp:cNvGraphicFramePr>
               <a:graphicFrameLocks xmlns:a="http://schemas.openxmlformats.org/drawingml/2006/main" noChangeAspect="1"/>
             </wp:cNvGraphicFramePr>
@@ -527,7 +773,7 @@
               <a:graphicData uri="http://schemas.openxmlformats.org/drawingml/2006/picture">
                 <pic:pic xmlns:pic="http://schemas.openxmlformats.org/drawingml/2006/picture">
                   <pic:nvPicPr>
-                    <pic:cNvPr id="6" name="Grafik 6"/>
+                    <pic:cNvPr id="12" name="Grafik 12"/>
                     <pic:cNvPicPr/>
                   </pic:nvPicPr>
                   <pic:blipFill>
@@ -545,7 +791,7 @@
                   <pic:spPr>
                     <a:xfrm>
                       <a:off x="0" y="0"/>
-                      <a:ext cx="5760720" cy="2121535"/>
+                      <a:ext cx="5760720" cy="2390775"/>
                     </a:xfrm>
                     <a:prstGeom prst="rect">
                       <a:avLst/>
@@ -575,7 +821,7 @@
         <w:rPr>
           <w:lang w:val="en-US"/>
         </w:rPr>
-        <w:t>Task 7:</w:t>
+        <w:t>Task 6:</w:t>
       </w:r>
     </w:p>
     <w:p>
@@ -590,10 +836,10 @@
           <w:lang w:val="en-US"/>
         </w:rPr>
         <w:drawing>
-          <wp:inline distT="0" distB="0" distL="0" distR="0" wp14:anchorId="1E90C47A" wp14:editId="4DDB883E">
-            <wp:extent cx="5760720" cy="2044065"/>
-            <wp:effectExtent l="0" t="0" r="5080" b="635"/>
-            <wp:docPr id="7" name="Grafik 7" descr="Ein Bild, das Text, drinnen, Screenshot enthält.&#10;&#10;Automatisch generierte Beschreibung"/>
+          <wp:inline distT="0" distB="0" distL="0" distR="0" wp14:anchorId="0EFF5838" wp14:editId="3B16086B">
+            <wp:extent cx="5760720" cy="2146935"/>
+            <wp:effectExtent l="0" t="0" r="5080" b="0"/>
+            <wp:docPr id="13" name="Grafik 13"/>
             <wp:cNvGraphicFramePr>
               <a:graphicFrameLocks xmlns:a="http://schemas.openxmlformats.org/drawingml/2006/main" noChangeAspect="1"/>
             </wp:cNvGraphicFramePr>
@@ -601,7 +847,7 @@
               <a:graphicData uri="http://schemas.openxmlformats.org/drawingml/2006/picture">
                 <pic:pic xmlns:pic="http://schemas.openxmlformats.org/drawingml/2006/picture">
                   <pic:nvPicPr>
-                    <pic:cNvPr id="7" name="Grafik 7" descr="Ein Bild, das Text, drinnen, Screenshot enthält.&#10;&#10;Automatisch generierte Beschreibung"/>
+                    <pic:cNvPr id="13" name="Grafik 13"/>
                     <pic:cNvPicPr/>
                   </pic:nvPicPr>
                   <pic:blipFill>
@@ -619,7 +865,7 @@
                   <pic:spPr>
                     <a:xfrm>
                       <a:off x="0" y="0"/>
-                      <a:ext cx="5760720" cy="2044065"/>
+                      <a:ext cx="5760720" cy="2146935"/>
                     </a:xfrm>
                     <a:prstGeom prst="rect">
                       <a:avLst/>
@@ -639,6 +885,225 @@
         </w:rPr>
       </w:pPr>
     </w:p>
+    <w:p>
+      <w:pPr>
+        <w:pStyle w:val="Listenabsatz"/>
+        <w:numPr>
+          <w:ilvl w:val="0"/>
+          <w:numId w:val="2"/>
+        </w:numPr>
+        <w:rPr>
+          <w:lang w:val="en-US"/>
+        </w:rPr>
+      </w:pPr>
+      <w:r>
+        <w:rPr>
+          <w:lang w:val="en-US"/>
+        </w:rPr>
+        <w:lastRenderedPageBreak/>
+        <w:t xml:space="preserve">Binary Classifier (Concept Learning): The model </w:t>
+      </w:r>
+      <w:r>
+        <w:rPr>
+          <w:lang w:val="en-US"/>
+        </w:rPr>
+        <w:t>must learn</w:t>
+      </w:r>
+      <w:r>
+        <w:rPr>
+          <w:lang w:val="en-US"/>
+        </w:rPr>
+        <w:t xml:space="preserve"> to select one (C=1) of two (K=2) different </w:t>
+      </w:r>
+      <w:r>
+        <w:rPr>
+          <w:lang w:val="en-US"/>
+        </w:rPr>
+        <w:t>classes to classify an object.</w:t>
+      </w:r>
+      <w:r>
+        <w:rPr>
+          <w:lang w:val="en-US"/>
+        </w:rPr>
+        <w:t xml:space="preserve"> </w:t>
+      </w:r>
+      <w:r>
+        <w:rPr>
+          <w:lang w:val="en-US"/>
+        </w:rPr>
+        <w:t>For example, when processing a picture, it should be able to tell whether there is a dog on it or not</w:t>
+      </w:r>
+      <w:r>
+        <w:rPr>
+          <w:lang w:val="en-US"/>
+        </w:rPr>
+        <w:t>.</w:t>
+      </w:r>
+    </w:p>
+    <w:p>
+      <w:pPr>
+        <w:pStyle w:val="Listenabsatz"/>
+        <w:numPr>
+          <w:ilvl w:val="0"/>
+          <w:numId w:val="2"/>
+        </w:numPr>
+        <w:rPr>
+          <w:lang w:val="en-US"/>
+        </w:rPr>
+      </w:pPr>
+      <w:r>
+        <w:rPr>
+          <w:lang w:val="en-US"/>
+        </w:rPr>
+        <w:t>Multiclass Classifier (Multiclass Learning): The model must</w:t>
+      </w:r>
+      <w:r>
+        <w:rPr>
+          <w:lang w:val="en-US"/>
+        </w:rPr>
+        <w:t xml:space="preserve"> learn </w:t>
+      </w:r>
+      <w:r>
+        <w:rPr>
+          <w:lang w:val="en-US"/>
+        </w:rPr>
+        <w:t xml:space="preserve">to select one (C=1) of more than two (K &gt; 2) different classes to classify an object. </w:t>
+      </w:r>
+      <w:r>
+        <w:rPr>
+          <w:lang w:val="en-US"/>
+        </w:rPr>
+        <w:t>For example, when processing a picture, it should be able to tell whether it shows an apple, a banana, or a peach.</w:t>
+      </w:r>
+    </w:p>
+    <w:p>
+      <w:pPr>
+        <w:pStyle w:val="Listenabsatz"/>
+        <w:numPr>
+          <w:ilvl w:val="0"/>
+          <w:numId w:val="2"/>
+        </w:numPr>
+        <w:rPr>
+          <w:lang w:val="en-US"/>
+        </w:rPr>
+      </w:pPr>
+      <w:r>
+        <w:rPr>
+          <w:lang w:val="en-US"/>
+        </w:rPr>
+        <w:t xml:space="preserve">Multilabel Classifier (Multilabel Learning): The model </w:t>
+      </w:r>
+      <w:r>
+        <w:rPr>
+          <w:lang w:val="en-US"/>
+        </w:rPr>
+        <w:t>must</w:t>
+      </w:r>
+      <w:r>
+        <w:rPr>
+          <w:lang w:val="en-US"/>
+        </w:rPr>
+        <w:t xml:space="preserve"> learn</w:t>
+      </w:r>
+      <w:r>
+        <w:rPr>
+          <w:lang w:val="en-US"/>
+        </w:rPr>
+        <w:t xml:space="preserve"> to select any number (C &gt;= 0) of more than two (K &gt; 2) different classes to classify an object. For example, when processing a document, it should</w:t>
+      </w:r>
+      <w:r>
+        <w:rPr>
+          <w:lang w:val="en-US"/>
+        </w:rPr>
+        <w:t xml:space="preserve"> be able to </w:t>
+      </w:r>
+      <w:r>
+        <w:rPr>
+          <w:lang w:val="en-US"/>
+        </w:rPr>
+        <w:t xml:space="preserve">tell </w:t>
+      </w:r>
+      <w:r>
+        <w:rPr>
+          <w:lang w:val="en-US"/>
+        </w:rPr>
+        <w:t>whether it is about science and/or sports and/or music and/or news or none of the above.</w:t>
+      </w:r>
+    </w:p>
+    <w:p>
+      <w:pPr>
+        <w:rPr>
+          <w:lang w:val="en-US"/>
+        </w:rPr>
+      </w:pPr>
+      <w:r>
+        <w:rPr>
+          <w:lang w:val="en-US"/>
+        </w:rPr>
+        <w:t>Task 7:</w:t>
+      </w:r>
+    </w:p>
+    <w:p>
+      <w:pPr>
+        <w:rPr>
+          <w:lang w:val="en-US"/>
+        </w:rPr>
+      </w:pPr>
+      <w:r>
+        <w:rPr>
+          <w:noProof/>
+          <w:lang w:val="en-US"/>
+        </w:rPr>
+        <w:drawing>
+          <wp:inline distT="0" distB="0" distL="0" distR="0" wp14:anchorId="5E470823" wp14:editId="5E01147E">
+            <wp:extent cx="5760720" cy="2047875"/>
+            <wp:effectExtent l="0" t="0" r="5080" b="0"/>
+            <wp:docPr id="14" name="Grafik 14"/>
+            <wp:cNvGraphicFramePr>
+              <a:graphicFrameLocks xmlns:a="http://schemas.openxmlformats.org/drawingml/2006/main" noChangeAspect="1"/>
+            </wp:cNvGraphicFramePr>
+            <a:graphic xmlns:a="http://schemas.openxmlformats.org/drawingml/2006/main">
+              <a:graphicData uri="http://schemas.openxmlformats.org/drawingml/2006/picture">
+                <pic:pic xmlns:pic="http://schemas.openxmlformats.org/drawingml/2006/picture">
+                  <pic:nvPicPr>
+                    <pic:cNvPr id="14" name="Grafik 14"/>
+                    <pic:cNvPicPr/>
+                  </pic:nvPicPr>
+                  <pic:blipFill>
+                    <a:blip r:embed="rId11" cstate="print">
+                      <a:extLst>
+                        <a:ext uri="{28A0092B-C50C-407E-A947-70E740481C1C}">
+                          <a14:useLocalDpi xmlns:a14="http://schemas.microsoft.com/office/drawing/2010/main" val="0"/>
+                        </a:ext>
+                      </a:extLst>
+                    </a:blip>
+                    <a:stretch>
+                      <a:fillRect/>
+                    </a:stretch>
+                  </pic:blipFill>
+                  <pic:spPr>
+                    <a:xfrm>
+                      <a:off x="0" y="0"/>
+                      <a:ext cx="5760720" cy="2047875"/>
+                    </a:xfrm>
+                    <a:prstGeom prst="rect">
+                      <a:avLst/>
+                    </a:prstGeom>
+                  </pic:spPr>
+                </pic:pic>
+              </a:graphicData>
+            </a:graphic>
+          </wp:inline>
+        </w:drawing>
+      </w:r>
+    </w:p>
+    <w:p>
+      <w:pPr>
+        <w:rPr>
+          <w:lang w:val="en-US"/>
+        </w:rPr>
+      </w:pPr>
+    </w:p>
     <w:sectPr>
       <w:pgSz w:w="11906" w:h="16838"/>
       <w:pgMar w:top="1417" w:right="1417" w:bottom="1134" w:left="1417" w:header="708" w:footer="708" w:gutter="0"/>
@@ -647,6 +1112,219 @@
     </w:sectPr>
   </w:body>
 </w:document>
+</file>
+
+<file path=word/numbering.xml><?xml version="1.0" encoding="utf-8"?>
+<w:numbering xmlns:wpc="http://schemas.microsoft.com/office/word/2010/wordprocessingCanvas" xmlns:cx="http://schemas.microsoft.com/office/drawing/2014/chartex" xmlns:cx1="http://schemas.microsoft.com/office/drawing/2015/9/8/chartex" xmlns:cx2="http://schemas.microsoft.com/office/drawing/2015/10/21/chartex" xmlns:cx3="http://schemas.microsoft.com/office/drawing/2016/5/9/chartex" xmlns:cx4="http://schemas.microsoft.com/office/drawing/2016/5/10/chartex" xmlns:cx5="http://schemas.microsoft.com/office/drawing/2016/5/11/chartex" xmlns:cx6="http://schemas.microsoft.com/office/drawing/2016/5/12/chartex" xmlns:cx7="http://schemas.microsoft.com/office/drawing/2016/5/13/chartex" xmlns:cx8="http://schemas.microsoft.com/office/drawing/2016/5/14/chartex" xmlns:mc="http://schemas.openxmlformats.org/markup-compatibility/2006" xmlns:aink="http://schemas.microsoft.com/office/drawing/2016/ink" xmlns:am3d="http://schemas.microsoft.com/office/drawing/2017/model3d" xmlns:o="urn:schemas-microsoft-com:office:office" xmlns:oel="http://schemas.microsoft.com/office/2019/extlst" xmlns:r="http://schemas.openxmlformats.org/officeDocument/2006/relationships" xmlns:m="http://schemas.openxmlformats.org/officeDocument/2006/math" xmlns:v="urn:schemas-microsoft-com:vml" xmlns:wp14="http://schemas.microsoft.com/office/word/2010/wordprocessingDrawing" xmlns:wp="http://schemas.openxmlformats.org/drawingml/2006/wordprocessingDrawing" xmlns:w10="urn:schemas-microsoft-com:office:word" xmlns:w="http://schemas.openxmlformats.org/wordprocessingml/2006/main" xmlns:w14="http://schemas.microsoft.com/office/word/2010/wordml" xmlns:w15="http://schemas.microsoft.com/office/word/2012/wordml" xmlns:w16cex="http://schemas.microsoft.com/office/word/2018/wordml/cex" xmlns:w16cid="http://schemas.microsoft.com/office/word/2016/wordml/cid" xmlns:w16="http://schemas.microsoft.com/office/word/2018/wordml" xmlns:w16sdtdh="http://schemas.microsoft.com/office/word/2020/wordml/sdtdatahash" xmlns:w16se="http://schemas.microsoft.com/office/word/2015/wordml/symex" xmlns:wpg="http://schemas.microsoft.com/office/word/2010/wordprocessingGroup" xmlns:wpi="http://schemas.microsoft.com/office/word/2010/wordprocessingInk" xmlns:wne="http://schemas.microsoft.com/office/word/2006/wordml" xmlns:wps="http://schemas.microsoft.com/office/word/2010/wordprocessingShape" mc:Ignorable="w14 w15 w16se w16cid w16 w16cex w16sdtdh wp14">
+  <w:abstractNum w:abstractNumId="0" w15:restartNumberingAfterBreak="0">
+    <w:nsid w:val="00F9740A"/>
+    <w:multiLevelType w:val="hybridMultilevel"/>
+    <w:tmpl w:val="1A5ECB92"/>
+    <w:lvl w:ilvl="0" w:tplc="04070017">
+      <w:start w:val="1"/>
+      <w:numFmt w:val="lowerLetter"/>
+      <w:lvlText w:val="%1)"/>
+      <w:lvlJc w:val="left"/>
+      <w:pPr>
+        <w:ind w:left="720" w:hanging="360"/>
+      </w:pPr>
+      <w:rPr>
+        <w:rFonts w:hint="default"/>
+      </w:rPr>
+    </w:lvl>
+    <w:lvl w:ilvl="1" w:tplc="04070019" w:tentative="1">
+      <w:start w:val="1"/>
+      <w:numFmt w:val="lowerLetter"/>
+      <w:lvlText w:val="%2."/>
+      <w:lvlJc w:val="left"/>
+      <w:pPr>
+        <w:ind w:left="1440" w:hanging="360"/>
+      </w:pPr>
+    </w:lvl>
+    <w:lvl w:ilvl="2" w:tplc="0407001B" w:tentative="1">
+      <w:start w:val="1"/>
+      <w:numFmt w:val="lowerRoman"/>
+      <w:lvlText w:val="%3."/>
+      <w:lvlJc w:val="right"/>
+      <w:pPr>
+        <w:ind w:left="2160" w:hanging="180"/>
+      </w:pPr>
+    </w:lvl>
+    <w:lvl w:ilvl="3" w:tplc="0407000F" w:tentative="1">
+      <w:start w:val="1"/>
+      <w:numFmt w:val="decimal"/>
+      <w:lvlText w:val="%4."/>
+      <w:lvlJc w:val="left"/>
+      <w:pPr>
+        <w:ind w:left="2880" w:hanging="360"/>
+      </w:pPr>
+    </w:lvl>
+    <w:lvl w:ilvl="4" w:tplc="04070019" w:tentative="1">
+      <w:start w:val="1"/>
+      <w:numFmt w:val="lowerLetter"/>
+      <w:lvlText w:val="%5."/>
+      <w:lvlJc w:val="left"/>
+      <w:pPr>
+        <w:ind w:left="3600" w:hanging="360"/>
+      </w:pPr>
+    </w:lvl>
+    <w:lvl w:ilvl="5" w:tplc="0407001B" w:tentative="1">
+      <w:start w:val="1"/>
+      <w:numFmt w:val="lowerRoman"/>
+      <w:lvlText w:val="%6."/>
+      <w:lvlJc w:val="right"/>
+      <w:pPr>
+        <w:ind w:left="4320" w:hanging="180"/>
+      </w:pPr>
+    </w:lvl>
+    <w:lvl w:ilvl="6" w:tplc="0407000F" w:tentative="1">
+      <w:start w:val="1"/>
+      <w:numFmt w:val="decimal"/>
+      <w:lvlText w:val="%7."/>
+      <w:lvlJc w:val="left"/>
+      <w:pPr>
+        <w:ind w:left="5040" w:hanging="360"/>
+      </w:pPr>
+    </w:lvl>
+    <w:lvl w:ilvl="7" w:tplc="04070019" w:tentative="1">
+      <w:start w:val="1"/>
+      <w:numFmt w:val="lowerLetter"/>
+      <w:lvlText w:val="%8."/>
+      <w:lvlJc w:val="left"/>
+      <w:pPr>
+        <w:ind w:left="5760" w:hanging="360"/>
+      </w:pPr>
+    </w:lvl>
+    <w:lvl w:ilvl="8" w:tplc="0407001B" w:tentative="1">
+      <w:start w:val="1"/>
+      <w:numFmt w:val="lowerRoman"/>
+      <w:lvlText w:val="%9."/>
+      <w:lvlJc w:val="right"/>
+      <w:pPr>
+        <w:ind w:left="6480" w:hanging="180"/>
+      </w:pPr>
+    </w:lvl>
+  </w:abstractNum>
+  <w:abstractNum w:abstractNumId="1" w15:restartNumberingAfterBreak="0">
+    <w:nsid w:val="3B735A8C"/>
+    <w:multiLevelType w:val="hybridMultilevel"/>
+    <w:tmpl w:val="2674B912"/>
+    <w:lvl w:ilvl="0" w:tplc="B3C882F2">
+      <w:start w:val="4"/>
+      <w:numFmt w:val="bullet"/>
+      <w:lvlText w:val="-"/>
+      <w:lvlJc w:val="left"/>
+      <w:pPr>
+        <w:ind w:left="720" w:hanging="360"/>
+      </w:pPr>
+      <w:rPr>
+        <w:rFonts w:ascii="Calibri" w:eastAsiaTheme="minorHAnsi" w:hAnsi="Calibri" w:cs="Calibri" w:hint="default"/>
+      </w:rPr>
+    </w:lvl>
+    <w:lvl w:ilvl="1" w:tplc="04070003" w:tentative="1">
+      <w:start w:val="1"/>
+      <w:numFmt w:val="bullet"/>
+      <w:lvlText w:val="o"/>
+      <w:lvlJc w:val="left"/>
+      <w:pPr>
+        <w:ind w:left="1440" w:hanging="360"/>
+      </w:pPr>
+      <w:rPr>
+        <w:rFonts w:ascii="Courier New" w:hAnsi="Courier New" w:hint="default"/>
+      </w:rPr>
+    </w:lvl>
+    <w:lvl w:ilvl="2" w:tplc="04070005" w:tentative="1">
+      <w:start w:val="1"/>
+      <w:numFmt w:val="bullet"/>
+      <w:lvlText w:val=""/>
+      <w:lvlJc w:val="left"/>
+      <w:pPr>
+        <w:ind w:left="2160" w:hanging="360"/>
+      </w:pPr>
+      <w:rPr>
+        <w:rFonts w:ascii="Wingdings" w:hAnsi="Wingdings" w:hint="default"/>
+      </w:rPr>
+    </w:lvl>
+    <w:lvl w:ilvl="3" w:tplc="04070001" w:tentative="1">
+      <w:start w:val="1"/>
+      <w:numFmt w:val="bullet"/>
+      <w:lvlText w:val=""/>
+      <w:lvlJc w:val="left"/>
+      <w:pPr>
+        <w:ind w:left="2880" w:hanging="360"/>
+      </w:pPr>
+      <w:rPr>
+        <w:rFonts w:ascii="Symbol" w:hAnsi="Symbol" w:hint="default"/>
+      </w:rPr>
+    </w:lvl>
+    <w:lvl w:ilvl="4" w:tplc="04070003" w:tentative="1">
+      <w:start w:val="1"/>
+      <w:numFmt w:val="bullet"/>
+      <w:lvlText w:val="o"/>
+      <w:lvlJc w:val="left"/>
+      <w:pPr>
+        <w:ind w:left="3600" w:hanging="360"/>
+      </w:pPr>
+      <w:rPr>
+        <w:rFonts w:ascii="Courier New" w:hAnsi="Courier New" w:hint="default"/>
+      </w:rPr>
+    </w:lvl>
+    <w:lvl w:ilvl="5" w:tplc="04070005" w:tentative="1">
+      <w:start w:val="1"/>
+      <w:numFmt w:val="bullet"/>
+      <w:lvlText w:val=""/>
+      <w:lvlJc w:val="left"/>
+      <w:pPr>
+        <w:ind w:left="4320" w:hanging="360"/>
+      </w:pPr>
+      <w:rPr>
+        <w:rFonts w:ascii="Wingdings" w:hAnsi="Wingdings" w:hint="default"/>
+      </w:rPr>
+    </w:lvl>
+    <w:lvl w:ilvl="6" w:tplc="04070001" w:tentative="1">
+      <w:start w:val="1"/>
+      <w:numFmt w:val="bullet"/>
+      <w:lvlText w:val=""/>
+      <w:lvlJc w:val="left"/>
+      <w:pPr>
+        <w:ind w:left="5040" w:hanging="360"/>
+      </w:pPr>
+      <w:rPr>
+        <w:rFonts w:ascii="Symbol" w:hAnsi="Symbol" w:hint="default"/>
+      </w:rPr>
+    </w:lvl>
+    <w:lvl w:ilvl="7" w:tplc="04070003" w:tentative="1">
+      <w:start w:val="1"/>
+      <w:numFmt w:val="bullet"/>
+      <w:lvlText w:val="o"/>
+      <w:lvlJc w:val="left"/>
+      <w:pPr>
+        <w:ind w:left="5760" w:hanging="360"/>
+      </w:pPr>
+      <w:rPr>
+        <w:rFonts w:ascii="Courier New" w:hAnsi="Courier New" w:hint="default"/>
+      </w:rPr>
+    </w:lvl>
+    <w:lvl w:ilvl="8" w:tplc="04070005" w:tentative="1">
+      <w:start w:val="1"/>
+      <w:numFmt w:val="bullet"/>
+      <w:lvlText w:val=""/>
+      <w:lvlJc w:val="left"/>
+      <w:pPr>
+        <w:ind w:left="6480" w:hanging="360"/>
+      </w:pPr>
+      <w:rPr>
+        <w:rFonts w:ascii="Wingdings" w:hAnsi="Wingdings" w:hint="default"/>
+      </w:rPr>
+    </w:lvl>
+  </w:abstractNum>
+  <w:num w:numId="1" w16cid:durableId="1713728128">
+    <w:abstractNumId w:val="0"/>
+  </w:num>
+  <w:num w:numId="2" w16cid:durableId="1022899802">
+    <w:abstractNumId w:val="1"/>
+  </w:num>
+</w:numbering>
 </file>
 
 <file path=word/styles.xml><?xml version="1.0" encoding="utf-8"?>
@@ -1140,6 +1818,17 @@
       <w:szCs w:val="26"/>
     </w:rPr>
   </w:style>
+  <w:style w:type="paragraph" w:styleId="Listenabsatz">
+    <w:name w:val="List Paragraph"/>
+    <w:basedOn w:val="Standard"/>
+    <w:uiPriority w:val="34"/>
+    <w:qFormat/>
+    <w:rsid w:val="00AA6D0D"/>
+    <w:pPr>
+      <w:ind w:left="720"/>
+      <w:contextualSpacing/>
+    </w:pPr>
+  </w:style>
 </w:styles>
 </file>
 

</xml_diff>